<commit_message>
I just updated the document for a second time
</commit_message>
<xml_diff>
--- a/document2.docx
+++ b/document2.docx
@@ -5,6 +5,12 @@
     <w:p>
       <w:r>
         <w:t>This is word document 2 in the other branch</w:t>
+      </w:r>
+    </w:p>
+    <w:p/>
+    <w:p>
+      <w:r>
+        <w:t>I am updating this document</w:t>
       </w:r>
       <w:bookmarkStart w:id="0" w:name="_GoBack"/>
       <w:bookmarkEnd w:id="0"/>

</xml_diff>

<commit_message>
no username and password authentication. yay
</commit_message>
<xml_diff>
--- a/document2.docx
+++ b/document2.docx
@@ -11,6 +11,12 @@
     <w:p>
       <w:r>
         <w:t>I am updating this document</w:t>
+      </w:r>
+    </w:p>
+    <w:p/>
+    <w:p>
+      <w:r>
+        <w:t>Now with ssh key for remote access</w:t>
       </w:r>
       <w:bookmarkStart w:id="0" w:name="_GoBack"/>
       <w:bookmarkEnd w:id="0"/>

</xml_diff>